<commit_message>
MatchmakingServer : now record player connected time and gamestartedTime SimulationScript : Create log file to record game details
</commit_message>
<xml_diff>
--- a/Serverless Services.docx
+++ b/Serverless Services.docx
@@ -11,13 +11,25 @@
           <w:sz w:val="36"/>
         </w:rPr>
       </w:pPr>
+      <w:bookmarkStart w:id="0" w:name="_GoBack"/>
+      <w:bookmarkEnd w:id="0"/>
+      <w:proofErr w:type="spellStart"/>
       <w:r>
         <w:rPr>
           <w:rFonts w:hint="eastAsia"/>
           <w:b/>
           <w:sz w:val="36"/>
         </w:rPr>
-        <w:t>Serverless Services</w:t>
+        <w:t>Serverless</w:t>
+      </w:r>
+      <w:proofErr w:type="spellEnd"/>
+      <w:r>
+        <w:rPr>
+          <w:rFonts w:hint="eastAsia"/>
+          <w:b/>
+          <w:sz w:val="36"/>
+        </w:rPr>
+        <w:t xml:space="preserve"> Services</w:t>
       </w:r>
     </w:p>
     <w:p>
@@ -25,11 +37,19 @@
         <w:spacing w:after="0"/>
         <w:jc w:val="right"/>
       </w:pPr>
-      <w:r>
-        <w:rPr>
-          <w:rFonts w:hint="eastAsia"/>
-        </w:rPr>
-        <w:t>Doosung Jang, 101175013</w:t>
+      <w:proofErr w:type="spellStart"/>
+      <w:r>
+        <w:rPr>
+          <w:rFonts w:hint="eastAsia"/>
+        </w:rPr>
+        <w:t>Doosung</w:t>
+      </w:r>
+      <w:proofErr w:type="spellEnd"/>
+      <w:r>
+        <w:rPr>
+          <w:rFonts w:hint="eastAsia"/>
+        </w:rPr>
+        <w:t xml:space="preserve"> Jang, 101175013</w:t>
       </w:r>
     </w:p>
     <w:p>
@@ -63,6 +83,7 @@
           <w:sz w:val="18"/>
         </w:rPr>
       </w:pPr>
+      <w:proofErr w:type="gramStart"/>
       <w:r>
         <w:rPr>
           <w:sz w:val="18"/>
@@ -74,8 +95,25 @@
           <w:rFonts w:hint="eastAsia"/>
           <w:sz w:val="18"/>
         </w:rPr>
-        <w:t>ame : GetPlayerInfo</w:t>
-      </w:r>
+        <w:t>ame :</w:t>
+      </w:r>
+      <w:proofErr w:type="gramEnd"/>
+      <w:r>
+        <w:rPr>
+          <w:rFonts w:hint="eastAsia"/>
+          <w:sz w:val="18"/>
+        </w:rPr>
+        <w:t xml:space="preserve"> </w:t>
+      </w:r>
+      <w:proofErr w:type="spellStart"/>
+      <w:r>
+        <w:rPr>
+          <w:rFonts w:hint="eastAsia"/>
+          <w:sz w:val="18"/>
+        </w:rPr>
+        <w:t>GetPlayerInfo</w:t>
+      </w:r>
+      <w:proofErr w:type="spellEnd"/>
     </w:p>
     <w:p>
       <w:pPr>
@@ -92,12 +130,37 @@
           <w:shd w:val="clear" w:color="auto" w:fill="FFFFFF"/>
         </w:rPr>
       </w:pPr>
-      <w:r>
-        <w:rPr>
-          <w:rFonts w:hint="eastAsia"/>
-          <w:sz w:val="18"/>
-        </w:rPr>
-        <w:t xml:space="preserve">Api endpoint : </w:t>
+      <w:proofErr w:type="spellStart"/>
+      <w:r>
+        <w:rPr>
+          <w:rFonts w:hint="eastAsia"/>
+          <w:sz w:val="18"/>
+        </w:rPr>
+        <w:t>Api</w:t>
+      </w:r>
+      <w:proofErr w:type="spellEnd"/>
+      <w:r>
+        <w:rPr>
+          <w:rFonts w:hint="eastAsia"/>
+          <w:sz w:val="18"/>
+        </w:rPr>
+        <w:t xml:space="preserve"> </w:t>
+      </w:r>
+      <w:proofErr w:type="gramStart"/>
+      <w:r>
+        <w:rPr>
+          <w:rFonts w:hint="eastAsia"/>
+          <w:sz w:val="18"/>
+        </w:rPr>
+        <w:t>endpoint :</w:t>
+      </w:r>
+      <w:proofErr w:type="gramEnd"/>
+      <w:r>
+        <w:rPr>
+          <w:rFonts w:hint="eastAsia"/>
+          <w:sz w:val="18"/>
+        </w:rPr>
+        <w:t xml:space="preserve"> </w:t>
       </w:r>
       <w:hyperlink r:id="rId5" w:history="1">
         <w:r>
@@ -121,12 +184,21 @@
           <w:sz w:val="18"/>
         </w:rPr>
       </w:pPr>
-      <w:r>
-        <w:rPr>
-          <w:rFonts w:hint="eastAsia"/>
-          <w:sz w:val="18"/>
-        </w:rPr>
-        <w:t>Description : T</w:t>
+      <w:proofErr w:type="gramStart"/>
+      <w:r>
+        <w:rPr>
+          <w:rFonts w:hint="eastAsia"/>
+          <w:sz w:val="18"/>
+        </w:rPr>
+        <w:t>Description :</w:t>
+      </w:r>
+      <w:proofErr w:type="gramEnd"/>
+      <w:r>
+        <w:rPr>
+          <w:rFonts w:hint="eastAsia"/>
+          <w:sz w:val="18"/>
+        </w:rPr>
+        <w:t xml:space="preserve"> T</w:t>
       </w:r>
       <w:r>
         <w:rPr>
@@ -139,48 +211,199 @@
           <w:rFonts w:hint="eastAsia"/>
           <w:sz w:val="18"/>
         </w:rPr>
-        <w:t>is l</w:t>
-      </w:r>
-      <w:r>
-        <w:rPr>
-          <w:rFonts w:hint="eastAsia"/>
-          <w:sz w:val="18"/>
-        </w:rPr>
-        <w:t xml:space="preserve">amda function uses GET request and </w:t>
-      </w:r>
-      <w:r>
-        <w:rPr>
-          <w:rFonts w:hint="eastAsia"/>
-          <w:sz w:val="18"/>
-        </w:rPr>
-        <w:t xml:space="preserve">Query Params. </w:t>
-      </w:r>
-      <w:r>
-        <w:rPr>
-          <w:rFonts w:hint="eastAsia"/>
-          <w:sz w:val="18"/>
-        </w:rPr>
-        <w:t>This function get params from event using event[</w:t>
-      </w:r>
-      <w:r>
-        <w:rPr>
-          <w:sz w:val="18"/>
-        </w:rPr>
-        <w:t>"queryStringParameters"</w:t>
-      </w:r>
-      <w:r>
-        <w:rPr>
-          <w:rFonts w:hint="eastAsia"/>
-          <w:sz w:val="18"/>
-        </w:rPr>
-        <w:t xml:space="preserve">]. It accesses to dynamoDB and get table. Using table, it gets information based on user_id that got from params. </w:t>
-      </w:r>
-      <w:r>
-        <w:rPr>
-          <w:rFonts w:hint="eastAsia"/>
-          <w:sz w:val="18"/>
-        </w:rPr>
-        <w:t>For query params, key should be user_id and value can be from 001 ~ 010.</w:t>
+        <w:t xml:space="preserve">is </w:t>
+      </w:r>
+      <w:proofErr w:type="spellStart"/>
+      <w:r>
+        <w:rPr>
+          <w:rFonts w:hint="eastAsia"/>
+          <w:sz w:val="18"/>
+        </w:rPr>
+        <w:t>l</w:t>
+      </w:r>
+      <w:r>
+        <w:rPr>
+          <w:rFonts w:hint="eastAsia"/>
+          <w:sz w:val="18"/>
+        </w:rPr>
+        <w:t>amda</w:t>
+      </w:r>
+      <w:proofErr w:type="spellEnd"/>
+      <w:r>
+        <w:rPr>
+          <w:rFonts w:hint="eastAsia"/>
+          <w:sz w:val="18"/>
+        </w:rPr>
+        <w:t xml:space="preserve"> function uses GET request and </w:t>
+      </w:r>
+      <w:r>
+        <w:rPr>
+          <w:rFonts w:hint="eastAsia"/>
+          <w:sz w:val="18"/>
+        </w:rPr>
+        <w:t xml:space="preserve">Query </w:t>
+      </w:r>
+      <w:proofErr w:type="spellStart"/>
+      <w:r>
+        <w:rPr>
+          <w:rFonts w:hint="eastAsia"/>
+          <w:sz w:val="18"/>
+        </w:rPr>
+        <w:t>Params</w:t>
+      </w:r>
+      <w:proofErr w:type="spellEnd"/>
+      <w:r>
+        <w:rPr>
+          <w:rFonts w:hint="eastAsia"/>
+          <w:sz w:val="18"/>
+        </w:rPr>
+        <w:t xml:space="preserve">. </w:t>
+      </w:r>
+      <w:r>
+        <w:rPr>
+          <w:rFonts w:hint="eastAsia"/>
+          <w:sz w:val="18"/>
+        </w:rPr>
+        <w:t xml:space="preserve">This function get </w:t>
+      </w:r>
+      <w:proofErr w:type="spellStart"/>
+      <w:r>
+        <w:rPr>
+          <w:rFonts w:hint="eastAsia"/>
+          <w:sz w:val="18"/>
+        </w:rPr>
+        <w:t>params</w:t>
+      </w:r>
+      <w:proofErr w:type="spellEnd"/>
+      <w:r>
+        <w:rPr>
+          <w:rFonts w:hint="eastAsia"/>
+          <w:sz w:val="18"/>
+        </w:rPr>
+        <w:t xml:space="preserve"> from event using </w:t>
+      </w:r>
+      <w:proofErr w:type="gramStart"/>
+      <w:r>
+        <w:rPr>
+          <w:rFonts w:hint="eastAsia"/>
+          <w:sz w:val="18"/>
+        </w:rPr>
+        <w:t>event[</w:t>
+      </w:r>
+      <w:proofErr w:type="gramEnd"/>
+      <w:r>
+        <w:rPr>
+          <w:sz w:val="18"/>
+        </w:rPr>
+        <w:t>"</w:t>
+      </w:r>
+      <w:proofErr w:type="spellStart"/>
+      <w:r>
+        <w:rPr>
+          <w:sz w:val="18"/>
+        </w:rPr>
+        <w:t>queryStringParameters</w:t>
+      </w:r>
+      <w:proofErr w:type="spellEnd"/>
+      <w:r>
+        <w:rPr>
+          <w:sz w:val="18"/>
+        </w:rPr>
+        <w:t>"</w:t>
+      </w:r>
+      <w:r>
+        <w:rPr>
+          <w:rFonts w:hint="eastAsia"/>
+          <w:sz w:val="18"/>
+        </w:rPr>
+        <w:t xml:space="preserve">]. It accesses to </w:t>
+      </w:r>
+      <w:proofErr w:type="spellStart"/>
+      <w:r>
+        <w:rPr>
+          <w:rFonts w:hint="eastAsia"/>
+          <w:sz w:val="18"/>
+        </w:rPr>
+        <w:t>dynamoDB</w:t>
+      </w:r>
+      <w:proofErr w:type="spellEnd"/>
+      <w:r>
+        <w:rPr>
+          <w:rFonts w:hint="eastAsia"/>
+          <w:sz w:val="18"/>
+        </w:rPr>
+        <w:t xml:space="preserve"> and get table. Using table, it gets information based on </w:t>
+      </w:r>
+      <w:proofErr w:type="spellStart"/>
+      <w:r>
+        <w:rPr>
+          <w:rFonts w:hint="eastAsia"/>
+          <w:sz w:val="18"/>
+        </w:rPr>
+        <w:t>user_id</w:t>
+      </w:r>
+      <w:proofErr w:type="spellEnd"/>
+      <w:r>
+        <w:rPr>
+          <w:rFonts w:hint="eastAsia"/>
+          <w:sz w:val="18"/>
+        </w:rPr>
+        <w:t xml:space="preserve"> that got from </w:t>
+      </w:r>
+      <w:proofErr w:type="spellStart"/>
+      <w:r>
+        <w:rPr>
+          <w:rFonts w:hint="eastAsia"/>
+          <w:sz w:val="18"/>
+        </w:rPr>
+        <w:t>params</w:t>
+      </w:r>
+      <w:proofErr w:type="spellEnd"/>
+      <w:r>
+        <w:rPr>
+          <w:rFonts w:hint="eastAsia"/>
+          <w:sz w:val="18"/>
+        </w:rPr>
+        <w:t xml:space="preserve">. </w:t>
+      </w:r>
+      <w:r>
+        <w:rPr>
+          <w:rFonts w:hint="eastAsia"/>
+          <w:sz w:val="18"/>
+        </w:rPr>
+        <w:t xml:space="preserve">For query </w:t>
+      </w:r>
+      <w:proofErr w:type="spellStart"/>
+      <w:r>
+        <w:rPr>
+          <w:rFonts w:hint="eastAsia"/>
+          <w:sz w:val="18"/>
+        </w:rPr>
+        <w:t>params</w:t>
+      </w:r>
+      <w:proofErr w:type="spellEnd"/>
+      <w:r>
+        <w:rPr>
+          <w:rFonts w:hint="eastAsia"/>
+          <w:sz w:val="18"/>
+        </w:rPr>
+        <w:t xml:space="preserve">, key should be </w:t>
+      </w:r>
+      <w:proofErr w:type="spellStart"/>
+      <w:r>
+        <w:rPr>
+          <w:rFonts w:hint="eastAsia"/>
+          <w:sz w:val="18"/>
+        </w:rPr>
+        <w:t>user_id</w:t>
+      </w:r>
+      <w:proofErr w:type="spellEnd"/>
+      <w:r>
+        <w:rPr>
+          <w:rFonts w:hint="eastAsia"/>
+          <w:sz w:val="18"/>
+        </w:rPr>
+        <w:t xml:space="preserve"> and value can be from 001 ~ 010.</w:t>
       </w:r>
       <w:r>
         <w:rPr>
@@ -222,7 +445,35 @@
         <w:rPr>
           <w:sz w:val="18"/>
         </w:rPr>
-        <w:t>    "name": "Junho",</w:t>
+        <w:t>    "</w:t>
+      </w:r>
+      <w:proofErr w:type="gramStart"/>
+      <w:r>
+        <w:rPr>
+          <w:sz w:val="18"/>
+        </w:rPr>
+        <w:t>name</w:t>
+      </w:r>
+      <w:proofErr w:type="gramEnd"/>
+      <w:r>
+        <w:rPr>
+          <w:sz w:val="18"/>
+        </w:rPr>
+        <w:t>": "</w:t>
+      </w:r>
+      <w:proofErr w:type="spellStart"/>
+      <w:r>
+        <w:rPr>
+          <w:sz w:val="18"/>
+        </w:rPr>
+        <w:t>Junho</w:t>
+      </w:r>
+      <w:proofErr w:type="spellEnd"/>
+      <w:r>
+        <w:rPr>
+          <w:sz w:val="18"/>
+        </w:rPr>
+        <w:t>",</w:t>
       </w:r>
     </w:p>
     <w:p>
@@ -238,7 +489,21 @@
         <w:rPr>
           <w:sz w:val="18"/>
         </w:rPr>
-        <w:t>    "skill_level": "2400",</w:t>
+        <w:t>    "</w:t>
+      </w:r>
+      <w:proofErr w:type="spellStart"/>
+      <w:r>
+        <w:rPr>
+          <w:sz w:val="18"/>
+        </w:rPr>
+        <w:t>skill_level</w:t>
+      </w:r>
+      <w:proofErr w:type="spellEnd"/>
+      <w:r>
+        <w:rPr>
+          <w:sz w:val="18"/>
+        </w:rPr>
+        <w:t>": "2400",</w:t>
       </w:r>
     </w:p>
     <w:p>
@@ -254,7 +519,21 @@
         <w:rPr>
           <w:sz w:val="18"/>
         </w:rPr>
-        <w:t>    "user_id": "002"</w:t>
+        <w:t>    "</w:t>
+      </w:r>
+      <w:proofErr w:type="spellStart"/>
+      <w:r>
+        <w:rPr>
+          <w:sz w:val="18"/>
+        </w:rPr>
+        <w:t>user_id</w:t>
+      </w:r>
+      <w:proofErr w:type="spellEnd"/>
+      <w:r>
+        <w:rPr>
+          <w:sz w:val="18"/>
+        </w:rPr>
+        <w:t>": "002"</w:t>
       </w:r>
     </w:p>
     <w:p>
@@ -328,13 +607,31 @@
         </w:rPr>
         <w:t xml:space="preserve"> </w:t>
       </w:r>
-      <w:r>
-        <w:rPr>
-          <w:rFonts w:hint="eastAsia"/>
-          <w:sz w:val="18"/>
-        </w:rPr>
-        <w:t>Name : UpdatePlayerInfo</w:t>
-      </w:r>
+      <w:proofErr w:type="gramStart"/>
+      <w:r>
+        <w:rPr>
+          <w:rFonts w:hint="eastAsia"/>
+          <w:sz w:val="18"/>
+        </w:rPr>
+        <w:t>Name :</w:t>
+      </w:r>
+      <w:proofErr w:type="gramEnd"/>
+      <w:r>
+        <w:rPr>
+          <w:rFonts w:hint="eastAsia"/>
+          <w:sz w:val="18"/>
+        </w:rPr>
+        <w:t xml:space="preserve"> </w:t>
+      </w:r>
+      <w:proofErr w:type="spellStart"/>
+      <w:r>
+        <w:rPr>
+          <w:rFonts w:hint="eastAsia"/>
+          <w:sz w:val="18"/>
+        </w:rPr>
+        <w:t>UpdatePlayerInfo</w:t>
+      </w:r>
+      <w:proofErr w:type="spellEnd"/>
     </w:p>
     <w:p>
       <w:pPr>
@@ -350,7 +647,39 @@
           <w:rFonts w:hint="eastAsia"/>
           <w:sz w:val="18"/>
         </w:rPr>
-        <w:t xml:space="preserve"> Api endpoint : </w:t>
+        <w:t xml:space="preserve"> </w:t>
+      </w:r>
+      <w:proofErr w:type="spellStart"/>
+      <w:r>
+        <w:rPr>
+          <w:rFonts w:hint="eastAsia"/>
+          <w:sz w:val="18"/>
+        </w:rPr>
+        <w:t>Api</w:t>
+      </w:r>
+      <w:proofErr w:type="spellEnd"/>
+      <w:r>
+        <w:rPr>
+          <w:rFonts w:hint="eastAsia"/>
+          <w:sz w:val="18"/>
+        </w:rPr>
+        <w:t xml:space="preserve"> </w:t>
+      </w:r>
+      <w:proofErr w:type="gramStart"/>
+      <w:r>
+        <w:rPr>
+          <w:rFonts w:hint="eastAsia"/>
+          <w:sz w:val="18"/>
+        </w:rPr>
+        <w:t>endpoint :</w:t>
+      </w:r>
+      <w:proofErr w:type="gramEnd"/>
+      <w:r>
+        <w:rPr>
+          <w:rFonts w:hint="eastAsia"/>
+          <w:sz w:val="18"/>
+        </w:rPr>
+        <w:t xml:space="preserve"> </w:t>
       </w:r>
       <w:hyperlink r:id="rId6" w:tgtFrame="_blank" w:history="1">
         <w:r>
@@ -369,16 +698,47 @@
         <w:ind w:leftChars="45" w:left="1170" w:hangingChars="600" w:hanging="1080"/>
         <w:jc w:val="left"/>
         <w:rPr>
-          <w:rFonts w:hint="eastAsia"/>
-          <w:sz w:val="18"/>
-        </w:rPr>
-      </w:pPr>
-      <w:r>
-        <w:rPr>
-          <w:rFonts w:hint="eastAsia"/>
-          <w:sz w:val="18"/>
-        </w:rPr>
-        <w:t xml:space="preserve"> Description : This lamda function uses PUT request and Body</w:t>
+          <w:sz w:val="18"/>
+        </w:rPr>
+      </w:pPr>
+      <w:r>
+        <w:rPr>
+          <w:rFonts w:hint="eastAsia"/>
+          <w:sz w:val="18"/>
+        </w:rPr>
+        <w:t xml:space="preserve"> </w:t>
+      </w:r>
+      <w:proofErr w:type="gramStart"/>
+      <w:r>
+        <w:rPr>
+          <w:rFonts w:hint="eastAsia"/>
+          <w:sz w:val="18"/>
+        </w:rPr>
+        <w:t>Description :</w:t>
+      </w:r>
+      <w:proofErr w:type="gramEnd"/>
+      <w:r>
+        <w:rPr>
+          <w:rFonts w:hint="eastAsia"/>
+          <w:sz w:val="18"/>
+        </w:rPr>
+        <w:t xml:space="preserve"> This </w:t>
+      </w:r>
+      <w:proofErr w:type="spellStart"/>
+      <w:r>
+        <w:rPr>
+          <w:rFonts w:hint="eastAsia"/>
+          <w:sz w:val="18"/>
+        </w:rPr>
+        <w:t>lamda</w:t>
+      </w:r>
+      <w:proofErr w:type="spellEnd"/>
+      <w:r>
+        <w:rPr>
+          <w:rFonts w:hint="eastAsia"/>
+          <w:sz w:val="18"/>
+        </w:rPr>
+        <w:t xml:space="preserve"> function uses PUT request and Body</w:t>
       </w:r>
       <w:r>
         <w:rPr>
@@ -418,7 +778,23 @@
           <w:rFonts w:hint="eastAsia"/>
           <w:sz w:val="18"/>
         </w:rPr>
-        <w:t xml:space="preserve">] and accesses to dynamoDB to get table. </w:t>
+        <w:t xml:space="preserve">] and accesses to </w:t>
+      </w:r>
+      <w:proofErr w:type="spellStart"/>
+      <w:r>
+        <w:rPr>
+          <w:rFonts w:hint="eastAsia"/>
+          <w:sz w:val="18"/>
+        </w:rPr>
+        <w:t>dynamoDB</w:t>
+      </w:r>
+      <w:proofErr w:type="spellEnd"/>
+      <w:r>
+        <w:rPr>
+          <w:rFonts w:hint="eastAsia"/>
+          <w:sz w:val="18"/>
+        </w:rPr>
+        <w:t xml:space="preserve"> to get table. </w:t>
       </w:r>
       <w:r>
         <w:rPr>
@@ -498,7 +874,29 @@
         <w:rPr>
           <w:sz w:val="18"/>
         </w:rPr>
-        <w:t>"user_id" : "002",</w:t>
+        <w:t>"</w:t>
+      </w:r>
+      <w:proofErr w:type="spellStart"/>
+      <w:r>
+        <w:rPr>
+          <w:sz w:val="18"/>
+        </w:rPr>
+        <w:t>user_id</w:t>
+      </w:r>
+      <w:proofErr w:type="spellEnd"/>
+      <w:proofErr w:type="gramStart"/>
+      <w:r>
+        <w:rPr>
+          <w:sz w:val="18"/>
+        </w:rPr>
+        <w:t>" :</w:t>
+      </w:r>
+      <w:proofErr w:type="gramEnd"/>
+      <w:r>
+        <w:rPr>
+          <w:sz w:val="18"/>
+        </w:rPr>
+        <w:t xml:space="preserve"> "002",</w:t>
       </w:r>
     </w:p>
     <w:p>
@@ -507,7 +905,6 @@
         <w:ind w:firstLineChars="742" w:firstLine="1336"/>
         <w:jc w:val="left"/>
         <w:rPr>
-          <w:rFonts w:hint="eastAsia"/>
           <w:sz w:val="18"/>
         </w:rPr>
       </w:pPr>
@@ -517,11 +914,27 @@
         </w:rPr>
         <w:t>“</w:t>
       </w:r>
-      <w:r>
-        <w:rPr>
-          <w:sz w:val="18"/>
-        </w:rPr>
-        <w:t>skill_level" : "2400"</w:t>
+      <w:proofErr w:type="spellStart"/>
+      <w:r>
+        <w:rPr>
+          <w:sz w:val="18"/>
+        </w:rPr>
+        <w:t>skill_level</w:t>
+      </w:r>
+      <w:proofErr w:type="spellEnd"/>
+      <w:proofErr w:type="gramStart"/>
+      <w:r>
+        <w:rPr>
+          <w:sz w:val="18"/>
+        </w:rPr>
+        <w:t>" :</w:t>
+      </w:r>
+      <w:proofErr w:type="gramEnd"/>
+      <w:r>
+        <w:rPr>
+          <w:sz w:val="18"/>
+        </w:rPr>
+        <w:t xml:space="preserve"> "2400"</w:t>
       </w:r>
     </w:p>
     <w:p>
@@ -530,7 +943,6 @@
         <w:ind w:firstLineChars="650" w:firstLine="1170"/>
         <w:jc w:val="left"/>
         <w:rPr>
-          <w:rFonts w:hint="eastAsia"/>
           <w:sz w:val="18"/>
         </w:rPr>
       </w:pPr>
@@ -554,7 +966,6 @@
         <w:ind w:firstLineChars="650" w:firstLine="1170"/>
         <w:jc w:val="left"/>
         <w:rPr>
-          <w:rFonts w:hint="eastAsia"/>
           <w:sz w:val="18"/>
         </w:rPr>
       </w:pPr>
@@ -576,16 +987,7 @@
           <w:rFonts w:hint="eastAsia"/>
           <w:sz w:val="18"/>
         </w:rPr>
-        <w:t xml:space="preserve">s information send by client </w:t>
-      </w:r>
-      <w:bookmarkStart w:id="0" w:name="_GoBack"/>
-      <w:bookmarkEnd w:id="0"/>
-      <w:r>
-        <w:rPr>
-          <w:rFonts w:hint="eastAsia"/>
-          <w:sz w:val="18"/>
-        </w:rPr>
-        <w:t>as dictionary and look like this</w:t>
+        <w:t>s information send by client as dictionary and look like this</w:t>
       </w:r>
     </w:p>
     <w:p>
@@ -617,7 +1019,21 @@
         <w:rPr>
           <w:sz w:val="18"/>
         </w:rPr>
-        <w:t>    "user_id": "002",</w:t>
+        <w:t>    "</w:t>
+      </w:r>
+      <w:proofErr w:type="spellStart"/>
+      <w:r>
+        <w:rPr>
+          <w:sz w:val="18"/>
+        </w:rPr>
+        <w:t>user_id</w:t>
+      </w:r>
+      <w:proofErr w:type="spellEnd"/>
+      <w:r>
+        <w:rPr>
+          <w:sz w:val="18"/>
+        </w:rPr>
+        <w:t>": "002",</w:t>
       </w:r>
     </w:p>
     <w:p>
@@ -633,7 +1049,21 @@
         <w:rPr>
           <w:sz w:val="18"/>
         </w:rPr>
-        <w:t>    "skill_level": "2420"</w:t>
+        <w:t>    "</w:t>
+      </w:r>
+      <w:proofErr w:type="spellStart"/>
+      <w:r>
+        <w:rPr>
+          <w:sz w:val="18"/>
+        </w:rPr>
+        <w:t>skill_level</w:t>
+      </w:r>
+      <w:proofErr w:type="spellEnd"/>
+      <w:r>
+        <w:rPr>
+          <w:sz w:val="18"/>
+        </w:rPr>
+        <w:t>": "2420"</w:t>
       </w:r>
     </w:p>
     <w:p>
@@ -686,12 +1116,21 @@
           <w:sz w:val="18"/>
         </w:rPr>
       </w:pPr>
-      <w:r>
-        <w:rPr>
-          <w:rFonts w:hint="eastAsia"/>
-          <w:sz w:val="18"/>
-        </w:rPr>
-        <w:t xml:space="preserve">Fields : </w:t>
+      <w:proofErr w:type="gramStart"/>
+      <w:r>
+        <w:rPr>
+          <w:rFonts w:hint="eastAsia"/>
+          <w:sz w:val="18"/>
+        </w:rPr>
+        <w:t>Fields :</w:t>
+      </w:r>
+      <w:proofErr w:type="gramEnd"/>
+      <w:r>
+        <w:rPr>
+          <w:rFonts w:hint="eastAsia"/>
+          <w:sz w:val="18"/>
+        </w:rPr>
+        <w:t xml:space="preserve"> </w:t>
       </w:r>
       <w:r>
         <w:rPr>
@@ -699,6 +1138,7 @@
         </w:rPr>
         <w:t>“</w:t>
       </w:r>
+      <w:proofErr w:type="spellStart"/>
       <w:r>
         <w:rPr>
           <w:rFonts w:hint="eastAsia"/>
@@ -706,6 +1146,7 @@
         </w:rPr>
         <w:t>user_id</w:t>
       </w:r>
+      <w:proofErr w:type="spellEnd"/>
       <w:r>
         <w:rPr>
           <w:sz w:val="18"/>
@@ -725,6 +1166,7 @@
         </w:rPr>
         <w:t>“</w:t>
       </w:r>
+      <w:proofErr w:type="spellStart"/>
       <w:r>
         <w:rPr>
           <w:rFonts w:hint="eastAsia"/>
@@ -732,6 +1174,7 @@
         </w:rPr>
         <w:t>skill_level</w:t>
       </w:r>
+      <w:proofErr w:type="spellEnd"/>
       <w:r>
         <w:rPr>
           <w:sz w:val="18"/>
@@ -945,6 +1388,7 @@
   <w:style w:type="character" w:default="1" w:styleId="a0">
     <w:name w:val="Default Paragraph Font"/>
     <w:uiPriority w:val="1"/>
+    <w:semiHidden/>
     <w:unhideWhenUsed/>
   </w:style>
   <w:style w:type="table" w:default="1" w:styleId="a1">
@@ -1163,6 +1607,7 @@
   <w:style w:type="character" w:default="1" w:styleId="a0">
     <w:name w:val="Default Paragraph Font"/>
     <w:uiPriority w:val="1"/>
+    <w:semiHidden/>
     <w:unhideWhenUsed/>
   </w:style>
   <w:style w:type="table" w:default="1" w:styleId="a1">

</xml_diff>